<commit_message>
Documentation for Model 1
</commit_message>
<xml_diff>
--- a/OA/Nutrient and Light Effects on Diatoms Model Questions.docx
+++ b/OA/Nutrient and Light Effects on Diatoms Model Questions.docx
@@ -35,7 +35,13 @@
         </w:numPr>
       </w:pPr>
       <w:r>
-        <w:t xml:space="preserve"> On the left hand side of the screen, you will see various controls.  To get to know the simulation, we will changes these parameters, click on setup, and see what this changes in the world.  </w:t>
+        <w:t xml:space="preserve"> On the left hand side of the screen, you will see various controls.  To get to know</w:t>
+      </w:r>
+      <w:r>
+        <w:t xml:space="preserve"> the simulation, we will change</w:t>
+      </w:r>
+      <w:r>
+        <w:t xml:space="preserve"> these parameters, click on setup, and see what this changes in the world.  </w:t>
       </w:r>
     </w:p>
     <w:p>
@@ -53,7 +59,16 @@
     <w:p>
       <w:pPr>
         <w:ind w:left="720"/>
-      </w:pPr>
+        <w:rPr>
+          <w:color w:val="FF0000"/>
+        </w:rPr>
+      </w:pPr>
+      <w:r>
+        <w:rPr>
+          <w:color w:val="FF0000"/>
+        </w:rPr>
+        <w:t>The yellow patches in the middle of the world turn to black.</w:t>
+      </w:r>
     </w:p>
     <w:p>
       <w:pPr>
@@ -70,10 +85,29 @@
     <w:p>
       <w:pPr>
         <w:pStyle w:val="ListParagraph"/>
-      </w:pPr>
-    </w:p>
-    <w:p/>
-    <w:p/>
+        <w:rPr>
+          <w:color w:val="FF0000"/>
+        </w:rPr>
+      </w:pPr>
+      <w:r>
+        <w:rPr>
+          <w:color w:val="FF0000"/>
+        </w:rPr>
+        <w:t>There are less colored patches in the “water” at the bottom of the world.</w:t>
+      </w:r>
+      <w:r>
+        <w:rPr>
+          <w:color w:val="FF0000"/>
+        </w:rPr>
+        <w:t xml:space="preserve">  These colored patches are the nutrients.</w:t>
+      </w:r>
+    </w:p>
+    <w:p>
+      <w:pPr>
+        <w:pStyle w:val="ListParagraph"/>
+        <w:ind w:left="1080"/>
+      </w:pPr>
+    </w:p>
     <w:p>
       <w:pPr>
         <w:pStyle w:val="ListParagraph"/>
@@ -94,9 +128,44 @@
         <w:t xml:space="preserve"> between 400ppm and 800ppm, hitting “setup” after changing.    How does the “world” change?</w:t>
       </w:r>
     </w:p>
-    <w:p/>
-    <w:p/>
-    <w:p/>
+    <w:p>
+      <w:pPr>
+        <w:ind w:left="720"/>
+        <w:rPr>
+          <w:color w:val="FF0000"/>
+        </w:rPr>
+      </w:pPr>
+      <w:r>
+        <w:rPr>
+          <w:color w:val="FF0000"/>
+        </w:rPr>
+        <w:t>When the value is</w:t>
+      </w:r>
+      <w:r>
+        <w:rPr>
+          <w:color w:val="FF0000"/>
+        </w:rPr>
+        <w:t xml:space="preserve"> 400p</w:t>
+      </w:r>
+      <w:r>
+        <w:rPr>
+          <w:color w:val="FF0000"/>
+        </w:rPr>
+        <w:t xml:space="preserve">pm, there are less yellow dots </w:t>
+      </w:r>
+      <w:r>
+        <w:rPr>
+          <w:color w:val="FF0000"/>
+        </w:rPr>
+        <w:t>in the “water” at the bottom of the world</w:t>
+      </w:r>
+      <w:r>
+        <w:rPr>
+          <w:color w:val="FF0000"/>
+        </w:rPr>
+        <w:t>.  The dots are carbon dioxide molecules.</w:t>
+      </w:r>
+    </w:p>
     <w:p>
       <w:pPr>
         <w:pStyle w:val="ListParagraph"/>
@@ -110,18 +179,74 @@
       </w:r>
     </w:p>
     <w:p>
+      <w:pPr>
+        <w:rPr>
+          <w:color w:val="FF0000"/>
+        </w:rPr>
+      </w:pPr>
+      <w:r>
+        <w:rPr>
+          <w:color w:val="FF0000"/>
+        </w:rPr>
+        <w:t>Left top:  CO2</w:t>
+      </w:r>
+      <w:r>
+        <w:rPr>
+          <w:color w:val="FF0000"/>
+        </w:rPr>
+        <w:tab/>
+      </w:r>
+      <w:r>
+        <w:rPr>
+          <w:color w:val="FF0000"/>
+        </w:rPr>
+        <w:tab/>
+      </w:r>
+      <w:r>
+        <w:rPr>
+          <w:color w:val="FF0000"/>
+        </w:rPr>
+        <w:tab/>
+      </w:r>
+      <w:r>
+        <w:rPr>
+          <w:color w:val="FF0000"/>
+        </w:rPr>
+        <w:tab/>
+      </w:r>
+      <w:r>
+        <w:rPr>
+          <w:color w:val="FF0000"/>
+        </w:rPr>
+        <w:tab/>
+      </w:r>
+      <w:r>
+        <w:rPr>
+          <w:color w:val="FF0000"/>
+        </w:rPr>
+        <w:tab/>
+        <w:t>right top:  light</w:t>
+      </w:r>
+    </w:p>
+    <w:p>
+      <w:pPr>
+        <w:rPr>
+          <w:color w:val="FF0000"/>
+        </w:rPr>
+      </w:pPr>
       <w:r>
         <w:rPr>
           <w:noProof/>
+          <w:color w:val="FF0000"/>
         </w:rPr>
         <w:drawing>
-          <wp:anchor distT="0" distB="0" distL="114300" distR="114300" simplePos="0" relativeHeight="251658240" behindDoc="0" locked="0" layoutInCell="1" allowOverlap="1" wp14:anchorId="75D6043D" wp14:editId="2E6D9A50">
+          <wp:anchor distT="0" distB="0" distL="114300" distR="114300" simplePos="0" relativeHeight="251658240" behindDoc="0" locked="0" layoutInCell="1" allowOverlap="1" wp14:anchorId="768623E7" wp14:editId="131C4CE2">
             <wp:simplePos x="0" y="0"/>
             <wp:positionH relativeFrom="margin">
-              <wp:posOffset>-137160</wp:posOffset>
+              <wp:posOffset>-236220</wp:posOffset>
             </wp:positionH>
             <wp:positionV relativeFrom="paragraph">
-              <wp:posOffset>212090</wp:posOffset>
+              <wp:posOffset>177800</wp:posOffset>
             </wp:positionV>
             <wp:extent cx="5935980" cy="2804160"/>
             <wp:effectExtent l="0" t="0" r="7620" b="0"/>
@@ -171,8 +296,52 @@
           </wp:anchor>
         </w:drawing>
       </w:r>
-    </w:p>
-    <w:p/>
+      <w:proofErr w:type="gramStart"/>
+      <w:r>
+        <w:rPr>
+          <w:color w:val="FF0000"/>
+        </w:rPr>
+        <w:t>Left  bottom</w:t>
+      </w:r>
+      <w:proofErr w:type="gramEnd"/>
+      <w:r>
+        <w:rPr>
+          <w:color w:val="FF0000"/>
+        </w:rPr>
+        <w:t>:  diatoms</w:t>
+      </w:r>
+      <w:r>
+        <w:rPr>
+          <w:color w:val="FF0000"/>
+        </w:rPr>
+        <w:tab/>
+      </w:r>
+      <w:r>
+        <w:rPr>
+          <w:color w:val="FF0000"/>
+        </w:rPr>
+        <w:tab/>
+      </w:r>
+      <w:r>
+        <w:rPr>
+          <w:color w:val="FF0000"/>
+        </w:rPr>
+        <w:tab/>
+      </w:r>
+      <w:r>
+        <w:rPr>
+          <w:color w:val="FF0000"/>
+        </w:rPr>
+        <w:tab/>
+      </w:r>
+      <w:r>
+        <w:rPr>
+          <w:color w:val="FF0000"/>
+        </w:rPr>
+        <w:tab/>
+        <w:t>right bottom: nutrients</w:t>
+      </w:r>
+    </w:p>
     <w:p>
       <w:r>
         <w:br w:type="page"/>
@@ -203,34 +372,56 @@
         </w:numPr>
       </w:pPr>
       <w:r>
-        <w:t xml:space="preserve"> </w:t>
-      </w:r>
-      <w:r>
-        <w:t xml:space="preserve">Run a series of experiments to </w:t>
-      </w:r>
-      <w:r>
-        <w:t xml:space="preserve">test the effects nutrients and light on diatom population.  </w:t>
-      </w:r>
-      <w:r>
-        <w:t xml:space="preserve">For each of the following scenarios, predict how the population will respond based upon your prior knowledge as well as the experiments you have run.  </w:t>
-      </w:r>
-    </w:p>
-    <w:p/>
+        <w:t>For each of the following scenarios, predict how the population will respond based upon your prior knowledge as well as the experiments you have run.   Write your predictions in the column titled “Predictions”.  Then r</w:t>
+      </w:r>
+      <w:r>
+        <w:t xml:space="preserve">un a series of experiments to </w:t>
+      </w:r>
+      <w:r>
+        <w:t>test the effect of</w:t>
+      </w:r>
+      <w:r>
+        <w:t xml:space="preserve"> nutrients and light on diatom population.</w:t>
+      </w:r>
+      <w:r>
+        <w:t xml:space="preserve">  You may want to run the simulation a couple times for each condition, since the random nature of a simulation means that the results are not the same </w:t>
+      </w:r>
+      <w:r>
+        <w:t>every time</w:t>
+      </w:r>
+      <w:r>
+        <w:t>.</w:t>
+      </w:r>
+      <w:r>
+        <w:t xml:space="preserve">  </w:t>
+      </w:r>
+      <w:r>
+        <w:t xml:space="preserve"> Summarize the shape of the graph called “Diatom population” in the last column, or capture a screen shot of it and paste this picture into the last column.</w:t>
+      </w:r>
+    </w:p>
+    <w:p>
+      <w:pPr>
+        <w:rPr>
+          <w:color w:val="FF0000"/>
+        </w:rPr>
+      </w:pPr>
+    </w:p>
     <w:tbl>
       <w:tblPr>
         <w:tblStyle w:val="TableGrid"/>
-        <w:tblW w:w="10078" w:type="dxa"/>
+        <w:tblW w:w="15030" w:type="dxa"/>
+        <w:tblInd w:w="-725" w:type="dxa"/>
         <w:tblLook w:val="04A0" w:firstRow="1" w:lastRow="0" w:firstColumn="1" w:lastColumn="0" w:noHBand="0" w:noVBand="1"/>
       </w:tblPr>
       <w:tblGrid>
-        <w:gridCol w:w="1325"/>
-        <w:gridCol w:w="1037"/>
-        <w:gridCol w:w="1177"/>
-        <w:gridCol w:w="1314"/>
-        <w:gridCol w:w="1495"/>
-        <w:gridCol w:w="1249"/>
-        <w:gridCol w:w="1310"/>
-        <w:gridCol w:w="1171"/>
+        <w:gridCol w:w="1440"/>
+        <w:gridCol w:w="1330"/>
+        <w:gridCol w:w="754"/>
+        <w:gridCol w:w="1004"/>
+        <w:gridCol w:w="1389"/>
+        <w:gridCol w:w="940"/>
+        <w:gridCol w:w="1513"/>
+        <w:gridCol w:w="6660"/>
       </w:tblGrid>
       <w:tr>
         <w:trPr>
@@ -238,13 +429,13 @@
         </w:trPr>
         <w:tc>
           <w:tcPr>
-            <w:tcW w:w="1325" w:type="dxa"/>
+            <w:tcW w:w="1440" w:type="dxa"/>
           </w:tcPr>
           <w:p/>
         </w:tc>
         <w:tc>
           <w:tcPr>
-            <w:tcW w:w="1037" w:type="dxa"/>
+            <w:tcW w:w="1330" w:type="dxa"/>
           </w:tcPr>
           <w:p>
             <w:r>
@@ -263,7 +454,7 @@
         </w:tc>
         <w:tc>
           <w:tcPr>
-            <w:tcW w:w="1177" w:type="dxa"/>
+            <w:tcW w:w="754" w:type="dxa"/>
           </w:tcPr>
           <w:p>
             <w:r>
@@ -273,7 +464,7 @@
         </w:tc>
         <w:tc>
           <w:tcPr>
-            <w:tcW w:w="1314" w:type="dxa"/>
+            <w:tcW w:w="1004" w:type="dxa"/>
           </w:tcPr>
           <w:p>
             <w:r>
@@ -283,7 +474,7 @@
         </w:tc>
         <w:tc>
           <w:tcPr>
-            <w:tcW w:w="1495" w:type="dxa"/>
+            <w:tcW w:w="1389" w:type="dxa"/>
           </w:tcPr>
           <w:p>
             <w:r>
@@ -293,7 +484,7 @@
         </w:tc>
         <w:tc>
           <w:tcPr>
-            <w:tcW w:w="1249" w:type="dxa"/>
+            <w:tcW w:w="940" w:type="dxa"/>
           </w:tcPr>
           <w:p>
             <w:r>
@@ -303,17 +494,45 @@
         </w:tc>
         <w:tc>
           <w:tcPr>
-            <w:tcW w:w="1310" w:type="dxa"/>
+            <w:tcW w:w="1513" w:type="dxa"/>
           </w:tcPr>
           <w:p>
             <w:r>
               <w:t>Predictions</w:t>
             </w:r>
           </w:p>
-        </w:tc>
-        <w:tc>
-          <w:tcPr>
-            <w:tcW w:w="1171" w:type="dxa"/>
+          <w:p>
+            <w:r>
+              <w:rPr>
+                <w:color w:val="FF0000"/>
+              </w:rPr>
+              <w:t xml:space="preserve">Will depend based on their </w:t>
+            </w:r>
+            <w:proofErr w:type="spellStart"/>
+            <w:r>
+              <w:rPr>
+                <w:color w:val="FF0000"/>
+              </w:rPr>
+              <w:t>experiemental</w:t>
+            </w:r>
+            <w:proofErr w:type="spellEnd"/>
+            <w:r>
+              <w:rPr>
+                <w:color w:val="FF0000"/>
+              </w:rPr>
+              <w:t xml:space="preserve"> results.  See</w:t>
+            </w:r>
+            <w:r>
+              <w:rPr>
+                <w:color w:val="FF0000"/>
+              </w:rPr>
+              <w:t xml:space="preserve"> picture below.</w:t>
+            </w:r>
+          </w:p>
+        </w:tc>
+        <w:tc>
+          <w:tcPr>
+            <w:tcW w:w="6660" w:type="dxa"/>
           </w:tcPr>
           <w:p>
             <w:r>
@@ -328,7 +547,7 @@
         </w:trPr>
         <w:tc>
           <w:tcPr>
-            <w:tcW w:w="1325" w:type="dxa"/>
+            <w:tcW w:w="1440" w:type="dxa"/>
           </w:tcPr>
           <w:p>
             <w:r>
@@ -338,7 +557,7 @@
         </w:tc>
         <w:tc>
           <w:tcPr>
-            <w:tcW w:w="1037" w:type="dxa"/>
+            <w:tcW w:w="1330" w:type="dxa"/>
           </w:tcPr>
           <w:p>
             <w:r>
@@ -348,7 +567,7 @@
         </w:tc>
         <w:tc>
           <w:tcPr>
-            <w:tcW w:w="1177" w:type="dxa"/>
+            <w:tcW w:w="754" w:type="dxa"/>
           </w:tcPr>
           <w:p>
             <w:r>
@@ -358,7 +577,7 @@
         </w:tc>
         <w:tc>
           <w:tcPr>
-            <w:tcW w:w="1314" w:type="dxa"/>
+            <w:tcW w:w="1004" w:type="dxa"/>
           </w:tcPr>
           <w:p>
             <w:r>
@@ -368,7 +587,7 @@
         </w:tc>
         <w:tc>
           <w:tcPr>
-            <w:tcW w:w="1495" w:type="dxa"/>
+            <w:tcW w:w="1389" w:type="dxa"/>
           </w:tcPr>
           <w:p>
             <w:r>
@@ -378,7 +597,7 @@
         </w:tc>
         <w:tc>
           <w:tcPr>
-            <w:tcW w:w="1249" w:type="dxa"/>
+            <w:tcW w:w="940" w:type="dxa"/>
           </w:tcPr>
           <w:p>
             <w:r>
@@ -388,15 +607,50 @@
         </w:tc>
         <w:tc>
           <w:tcPr>
-            <w:tcW w:w="1310" w:type="dxa"/>
-          </w:tcPr>
-          <w:p/>
-        </w:tc>
-        <w:tc>
-          <w:tcPr>
-            <w:tcW w:w="1171" w:type="dxa"/>
-          </w:tcPr>
-          <w:p/>
+            <w:tcW w:w="1513" w:type="dxa"/>
+          </w:tcPr>
+          <w:p>
+            <w:r>
+              <w:rPr>
+                <w:color w:val="FF0000"/>
+              </w:rPr>
+              <w:t>Grows rapidly to 70, then remains there.</w:t>
+            </w:r>
+          </w:p>
+        </w:tc>
+        <w:tc>
+          <w:tcPr>
+            <w:tcW w:w="6660" w:type="dxa"/>
+          </w:tcPr>
+          <w:p>
+            <w:r>
+              <w:object w:dxaOrig="6288" w:dyaOrig="3696">
+                <v:shapetype id="_x0000_t75" coordsize="21600,21600" o:spt="75" o:preferrelative="t" path="m@4@5l@4@11@9@11@9@5xe" filled="f" stroked="f">
+                  <v:stroke joinstyle="miter"/>
+                  <v:formulas>
+                    <v:f eqn="if lineDrawn pixelLineWidth 0"/>
+                    <v:f eqn="sum @0 1 0"/>
+                    <v:f eqn="sum 0 0 @1"/>
+                    <v:f eqn="prod @2 1 2"/>
+                    <v:f eqn="prod @3 21600 pixelWidth"/>
+                    <v:f eqn="prod @3 21600 pixelHeight"/>
+                    <v:f eqn="sum @0 0 1"/>
+                    <v:f eqn="prod @6 1 2"/>
+                    <v:f eqn="prod @7 21600 pixelWidth"/>
+                    <v:f eqn="sum @8 21600 0"/>
+                    <v:f eqn="prod @7 21600 pixelHeight"/>
+                    <v:f eqn="sum @10 21600 0"/>
+                  </v:formulas>
+                  <v:path o:extrusionok="f" gradientshapeok="t" o:connecttype="rect"/>
+                  <o:lock v:ext="edit" aspectratio="t"/>
+                </v:shapetype>
+                <v:shape id="_x0000_i1025" type="#_x0000_t75" style="width:3in;height:127.2pt" o:ole="">
+                  <v:imagedata r:id="rId6" o:title=""/>
+                </v:shape>
+                <o:OLEObject Type="Embed" ProgID="PBrush" ShapeID="_x0000_i1025" DrawAspect="Content" ObjectID="_1498393730" r:id="rId7"/>
+              </w:object>
+            </w:r>
+          </w:p>
         </w:tc>
       </w:tr>
       <w:tr>
@@ -405,7 +659,7 @@
         </w:trPr>
         <w:tc>
           <w:tcPr>
-            <w:tcW w:w="1325" w:type="dxa"/>
+            <w:tcW w:w="1440" w:type="dxa"/>
           </w:tcPr>
           <w:p>
             <w:r>
@@ -415,7 +669,7 @@
         </w:tc>
         <w:tc>
           <w:tcPr>
-            <w:tcW w:w="1037" w:type="dxa"/>
+            <w:tcW w:w="1330" w:type="dxa"/>
           </w:tcPr>
           <w:p>
             <w:r>
@@ -425,7 +679,7 @@
         </w:tc>
         <w:tc>
           <w:tcPr>
-            <w:tcW w:w="1177" w:type="dxa"/>
+            <w:tcW w:w="754" w:type="dxa"/>
           </w:tcPr>
           <w:p>
             <w:r>
@@ -435,7 +689,7 @@
         </w:tc>
         <w:tc>
           <w:tcPr>
-            <w:tcW w:w="1314" w:type="dxa"/>
+            <w:tcW w:w="1004" w:type="dxa"/>
           </w:tcPr>
           <w:p>
             <w:r>
@@ -445,7 +699,7 @@
         </w:tc>
         <w:tc>
           <w:tcPr>
-            <w:tcW w:w="1495" w:type="dxa"/>
+            <w:tcW w:w="1389" w:type="dxa"/>
           </w:tcPr>
           <w:p>
             <w:r>
@@ -455,7 +709,7 @@
         </w:tc>
         <w:tc>
           <w:tcPr>
-            <w:tcW w:w="1249" w:type="dxa"/>
+            <w:tcW w:w="940" w:type="dxa"/>
           </w:tcPr>
           <w:p>
             <w:r>
@@ -465,15 +719,24 @@
         </w:tc>
         <w:tc>
           <w:tcPr>
-            <w:tcW w:w="1310" w:type="dxa"/>
+            <w:tcW w:w="1513" w:type="dxa"/>
           </w:tcPr>
           <w:p/>
         </w:tc>
         <w:tc>
           <w:tcPr>
-            <w:tcW w:w="1171" w:type="dxa"/>
-          </w:tcPr>
-          <w:p/>
+            <w:tcW w:w="6660" w:type="dxa"/>
+          </w:tcPr>
+          <w:p>
+            <w:r>
+              <w:object w:dxaOrig="6324" w:dyaOrig="3744">
+                <v:shape id="_x0000_i1026" type="#_x0000_t75" style="width:216.6pt;height:128.4pt" o:ole="">
+                  <v:imagedata r:id="rId8" o:title=""/>
+                </v:shape>
+                <o:OLEObject Type="Embed" ProgID="PBrush" ShapeID="_x0000_i1026" DrawAspect="Content" ObjectID="_1498393731" r:id="rId9"/>
+              </w:object>
+            </w:r>
+          </w:p>
         </w:tc>
       </w:tr>
       <w:tr>
@@ -482,17 +745,18 @@
         </w:trPr>
         <w:tc>
           <w:tcPr>
-            <w:tcW w:w="1325" w:type="dxa"/>
-          </w:tcPr>
-          <w:p>
-            <w:r>
+            <w:tcW w:w="1440" w:type="dxa"/>
+          </w:tcPr>
+          <w:p>
+            <w:r>
+              <w:lastRenderedPageBreak/>
               <w:t>Condition 3</w:t>
             </w:r>
           </w:p>
         </w:tc>
         <w:tc>
           <w:tcPr>
-            <w:tcW w:w="1037" w:type="dxa"/>
+            <w:tcW w:w="1330" w:type="dxa"/>
           </w:tcPr>
           <w:p>
             <w:r>
@@ -502,7 +766,7 @@
         </w:tc>
         <w:tc>
           <w:tcPr>
-            <w:tcW w:w="1177" w:type="dxa"/>
+            <w:tcW w:w="754" w:type="dxa"/>
           </w:tcPr>
           <w:p>
             <w:r>
@@ -512,7 +776,7 @@
         </w:tc>
         <w:tc>
           <w:tcPr>
-            <w:tcW w:w="1314" w:type="dxa"/>
+            <w:tcW w:w="1004" w:type="dxa"/>
           </w:tcPr>
           <w:p>
             <w:r>
@@ -522,7 +786,7 @@
         </w:tc>
         <w:tc>
           <w:tcPr>
-            <w:tcW w:w="1495" w:type="dxa"/>
+            <w:tcW w:w="1389" w:type="dxa"/>
           </w:tcPr>
           <w:p>
             <w:r>
@@ -532,7 +796,7 @@
         </w:tc>
         <w:tc>
           <w:tcPr>
-            <w:tcW w:w="1249" w:type="dxa"/>
+            <w:tcW w:w="940" w:type="dxa"/>
           </w:tcPr>
           <w:p>
             <w:r>
@@ -542,15 +806,56 @@
         </w:tc>
         <w:tc>
           <w:tcPr>
-            <w:tcW w:w="1310" w:type="dxa"/>
+            <w:tcW w:w="1513" w:type="dxa"/>
           </w:tcPr>
           <w:p/>
         </w:tc>
         <w:tc>
           <w:tcPr>
-            <w:tcW w:w="1171" w:type="dxa"/>
-          </w:tcPr>
-          <w:p/>
+            <w:tcW w:w="6660" w:type="dxa"/>
+          </w:tcPr>
+          <w:p>
+            <w:r>
+              <w:rPr>
+                <w:noProof/>
+              </w:rPr>
+              <w:drawing>
+                <wp:inline distT="0" distB="0" distL="0" distR="0" wp14:anchorId="4013876A" wp14:editId="0DE6A182">
+                  <wp:extent cx="2740902" cy="1638300"/>
+                  <wp:effectExtent l="0" t="0" r="2540" b="0"/>
+                  <wp:docPr id="12" name="Picture 12"/>
+                  <wp:cNvGraphicFramePr>
+                    <a:graphicFrameLocks xmlns:a="http://schemas.openxmlformats.org/drawingml/2006/main" noChangeAspect="1"/>
+                  </wp:cNvGraphicFramePr>
+                  <a:graphic xmlns:a="http://schemas.openxmlformats.org/drawingml/2006/main">
+                    <a:graphicData uri="http://schemas.openxmlformats.org/drawingml/2006/picture">
+                      <pic:pic xmlns:pic="http://schemas.openxmlformats.org/drawingml/2006/picture">
+                        <pic:nvPicPr>
+                          <pic:cNvPr id="1" name=""/>
+                          <pic:cNvPicPr/>
+                        </pic:nvPicPr>
+                        <pic:blipFill>
+                          <a:blip r:embed="rId10"/>
+                          <a:stretch>
+                            <a:fillRect/>
+                          </a:stretch>
+                        </pic:blipFill>
+                        <pic:spPr>
+                          <a:xfrm>
+                            <a:off x="0" y="0"/>
+                            <a:ext cx="2754814" cy="1646616"/>
+                          </a:xfrm>
+                          <a:prstGeom prst="rect">
+                            <a:avLst/>
+                          </a:prstGeom>
+                        </pic:spPr>
+                      </pic:pic>
+                    </a:graphicData>
+                  </a:graphic>
+                </wp:inline>
+              </w:drawing>
+            </w:r>
+          </w:p>
         </w:tc>
       </w:tr>
       <w:tr>
@@ -559,7 +864,7 @@
         </w:trPr>
         <w:tc>
           <w:tcPr>
-            <w:tcW w:w="1325" w:type="dxa"/>
+            <w:tcW w:w="1440" w:type="dxa"/>
           </w:tcPr>
           <w:p>
             <w:r>
@@ -569,7 +874,7 @@
         </w:tc>
         <w:tc>
           <w:tcPr>
-            <w:tcW w:w="1037" w:type="dxa"/>
+            <w:tcW w:w="1330" w:type="dxa"/>
           </w:tcPr>
           <w:p>
             <w:r>
@@ -579,7 +884,7 @@
         </w:tc>
         <w:tc>
           <w:tcPr>
-            <w:tcW w:w="1177" w:type="dxa"/>
+            <w:tcW w:w="754" w:type="dxa"/>
           </w:tcPr>
           <w:p>
             <w:r>
@@ -589,7 +894,7 @@
         </w:tc>
         <w:tc>
           <w:tcPr>
-            <w:tcW w:w="1314" w:type="dxa"/>
+            <w:tcW w:w="1004" w:type="dxa"/>
           </w:tcPr>
           <w:p>
             <w:r>
@@ -599,7 +904,7 @@
         </w:tc>
         <w:tc>
           <w:tcPr>
-            <w:tcW w:w="1495" w:type="dxa"/>
+            <w:tcW w:w="1389" w:type="dxa"/>
           </w:tcPr>
           <w:p>
             <w:r>
@@ -609,7 +914,7 @@
         </w:tc>
         <w:tc>
           <w:tcPr>
-            <w:tcW w:w="1249" w:type="dxa"/>
+            <w:tcW w:w="940" w:type="dxa"/>
           </w:tcPr>
           <w:p>
             <w:r>
@@ -619,15 +924,56 @@
         </w:tc>
         <w:tc>
           <w:tcPr>
-            <w:tcW w:w="1310" w:type="dxa"/>
+            <w:tcW w:w="1513" w:type="dxa"/>
           </w:tcPr>
           <w:p/>
         </w:tc>
         <w:tc>
           <w:tcPr>
-            <w:tcW w:w="1171" w:type="dxa"/>
-          </w:tcPr>
-          <w:p/>
+            <w:tcW w:w="6660" w:type="dxa"/>
+          </w:tcPr>
+          <w:p>
+            <w:r>
+              <w:rPr>
+                <w:noProof/>
+              </w:rPr>
+              <w:drawing>
+                <wp:inline distT="0" distB="0" distL="0" distR="0" wp14:anchorId="22EE8156" wp14:editId="037CD165">
+                  <wp:extent cx="2745111" cy="1623060"/>
+                  <wp:effectExtent l="0" t="0" r="0" b="0"/>
+                  <wp:docPr id="13" name="Picture 13"/>
+                  <wp:cNvGraphicFramePr>
+                    <a:graphicFrameLocks xmlns:a="http://schemas.openxmlformats.org/drawingml/2006/main" noChangeAspect="1"/>
+                  </wp:cNvGraphicFramePr>
+                  <a:graphic xmlns:a="http://schemas.openxmlformats.org/drawingml/2006/main">
+                    <a:graphicData uri="http://schemas.openxmlformats.org/drawingml/2006/picture">
+                      <pic:pic xmlns:pic="http://schemas.openxmlformats.org/drawingml/2006/picture">
+                        <pic:nvPicPr>
+                          <pic:cNvPr id="1" name=""/>
+                          <pic:cNvPicPr/>
+                        </pic:nvPicPr>
+                        <pic:blipFill>
+                          <a:blip r:embed="rId11"/>
+                          <a:stretch>
+                            <a:fillRect/>
+                          </a:stretch>
+                        </pic:blipFill>
+                        <pic:spPr>
+                          <a:xfrm>
+                            <a:off x="0" y="0"/>
+                            <a:ext cx="2753279" cy="1627889"/>
+                          </a:xfrm>
+                          <a:prstGeom prst="rect">
+                            <a:avLst/>
+                          </a:prstGeom>
+                        </pic:spPr>
+                      </pic:pic>
+                    </a:graphicData>
+                  </a:graphic>
+                </wp:inline>
+              </w:drawing>
+            </w:r>
+          </w:p>
         </w:tc>
       </w:tr>
       <w:tr>
@@ -636,7 +982,7 @@
         </w:trPr>
         <w:tc>
           <w:tcPr>
-            <w:tcW w:w="1325" w:type="dxa"/>
+            <w:tcW w:w="1440" w:type="dxa"/>
           </w:tcPr>
           <w:p>
             <w:r>
@@ -646,7 +992,7 @@
         </w:tc>
         <w:tc>
           <w:tcPr>
-            <w:tcW w:w="1037" w:type="dxa"/>
+            <w:tcW w:w="1330" w:type="dxa"/>
           </w:tcPr>
           <w:p>
             <w:r>
@@ -656,7 +1002,7 @@
         </w:tc>
         <w:tc>
           <w:tcPr>
-            <w:tcW w:w="1177" w:type="dxa"/>
+            <w:tcW w:w="754" w:type="dxa"/>
           </w:tcPr>
           <w:p>
             <w:r>
@@ -666,7 +1012,7 @@
         </w:tc>
         <w:tc>
           <w:tcPr>
-            <w:tcW w:w="1314" w:type="dxa"/>
+            <w:tcW w:w="1004" w:type="dxa"/>
           </w:tcPr>
           <w:p>
             <w:r>
@@ -676,7 +1022,7 @@
         </w:tc>
         <w:tc>
           <w:tcPr>
-            <w:tcW w:w="1495" w:type="dxa"/>
+            <w:tcW w:w="1389" w:type="dxa"/>
           </w:tcPr>
           <w:p>
             <w:r>
@@ -686,7 +1032,7 @@
         </w:tc>
         <w:tc>
           <w:tcPr>
-            <w:tcW w:w="1249" w:type="dxa"/>
+            <w:tcW w:w="940" w:type="dxa"/>
           </w:tcPr>
           <w:p>
             <w:r>
@@ -696,15 +1042,63 @@
         </w:tc>
         <w:tc>
           <w:tcPr>
-            <w:tcW w:w="1310" w:type="dxa"/>
-          </w:tcPr>
-          <w:p/>
-        </w:tc>
-        <w:tc>
-          <w:tcPr>
-            <w:tcW w:w="1171" w:type="dxa"/>
-          </w:tcPr>
-          <w:p/>
+            <w:tcW w:w="1513" w:type="dxa"/>
+          </w:tcPr>
+          <w:p>
+            <w:r>
+              <w:rPr>
+                <w:color w:val="FF0000"/>
+              </w:rPr>
+              <w:t>Grows to about 40, slower than condition 1</w:t>
+            </w:r>
+          </w:p>
+        </w:tc>
+        <w:tc>
+          <w:tcPr>
+            <w:tcW w:w="6660" w:type="dxa"/>
+          </w:tcPr>
+          <w:p>
+            <w:r>
+              <w:rPr>
+                <w:noProof/>
+              </w:rPr>
+              <w:drawing>
+                <wp:inline distT="0" distB="0" distL="0" distR="0" wp14:anchorId="410D9D62" wp14:editId="4D2AB4F0">
+                  <wp:extent cx="2758196" cy="1615440"/>
+                  <wp:effectExtent l="0" t="0" r="4445" b="3810"/>
+                  <wp:docPr id="14" name="Picture 14"/>
+                  <wp:cNvGraphicFramePr>
+                    <a:graphicFrameLocks xmlns:a="http://schemas.openxmlformats.org/drawingml/2006/main" noChangeAspect="1"/>
+                  </wp:cNvGraphicFramePr>
+                  <a:graphic xmlns:a="http://schemas.openxmlformats.org/drawingml/2006/main">
+                    <a:graphicData uri="http://schemas.openxmlformats.org/drawingml/2006/picture">
+                      <pic:pic xmlns:pic="http://schemas.openxmlformats.org/drawingml/2006/picture">
+                        <pic:nvPicPr>
+                          <pic:cNvPr id="1" name=""/>
+                          <pic:cNvPicPr/>
+                        </pic:nvPicPr>
+                        <pic:blipFill>
+                          <a:blip r:embed="rId12"/>
+                          <a:stretch>
+                            <a:fillRect/>
+                          </a:stretch>
+                        </pic:blipFill>
+                        <pic:spPr>
+                          <a:xfrm>
+                            <a:off x="0" y="0"/>
+                            <a:ext cx="2765563" cy="1619755"/>
+                          </a:xfrm>
+                          <a:prstGeom prst="rect">
+                            <a:avLst/>
+                          </a:prstGeom>
+                        </pic:spPr>
+                      </pic:pic>
+                    </a:graphicData>
+                  </a:graphic>
+                </wp:inline>
+              </w:drawing>
+            </w:r>
+          </w:p>
         </w:tc>
       </w:tr>
       <w:tr>
@@ -713,17 +1107,18 @@
         </w:trPr>
         <w:tc>
           <w:tcPr>
-            <w:tcW w:w="1325" w:type="dxa"/>
-          </w:tcPr>
-          <w:p>
-            <w:r>
+            <w:tcW w:w="1440" w:type="dxa"/>
+          </w:tcPr>
+          <w:p>
+            <w:r>
+              <w:lastRenderedPageBreak/>
               <w:t>Condition 6</w:t>
             </w:r>
           </w:p>
         </w:tc>
         <w:tc>
           <w:tcPr>
-            <w:tcW w:w="1037" w:type="dxa"/>
+            <w:tcW w:w="1330" w:type="dxa"/>
           </w:tcPr>
           <w:p>
             <w:r>
@@ -733,7 +1128,7 @@
         </w:tc>
         <w:tc>
           <w:tcPr>
-            <w:tcW w:w="1177" w:type="dxa"/>
+            <w:tcW w:w="754" w:type="dxa"/>
           </w:tcPr>
           <w:p>
             <w:r>
@@ -743,7 +1138,7 @@
         </w:tc>
         <w:tc>
           <w:tcPr>
-            <w:tcW w:w="1314" w:type="dxa"/>
+            <w:tcW w:w="1004" w:type="dxa"/>
           </w:tcPr>
           <w:p>
             <w:r>
@@ -753,7 +1148,7 @@
         </w:tc>
         <w:tc>
           <w:tcPr>
-            <w:tcW w:w="1495" w:type="dxa"/>
+            <w:tcW w:w="1389" w:type="dxa"/>
           </w:tcPr>
           <w:p>
             <w:r>
@@ -763,7 +1158,7 @@
         </w:tc>
         <w:tc>
           <w:tcPr>
-            <w:tcW w:w="1249" w:type="dxa"/>
+            <w:tcW w:w="940" w:type="dxa"/>
           </w:tcPr>
           <w:p>
             <w:r>
@@ -773,15 +1168,56 @@
         </w:tc>
         <w:tc>
           <w:tcPr>
-            <w:tcW w:w="1310" w:type="dxa"/>
+            <w:tcW w:w="1513" w:type="dxa"/>
           </w:tcPr>
           <w:p/>
         </w:tc>
         <w:tc>
           <w:tcPr>
-            <w:tcW w:w="1171" w:type="dxa"/>
-          </w:tcPr>
-          <w:p/>
+            <w:tcW w:w="6660" w:type="dxa"/>
+          </w:tcPr>
+          <w:p>
+            <w:r>
+              <w:rPr>
+                <w:noProof/>
+              </w:rPr>
+              <w:drawing>
+                <wp:inline distT="0" distB="0" distL="0" distR="0" wp14:anchorId="6DEFBDE1" wp14:editId="389A0307">
+                  <wp:extent cx="2836258" cy="1661160"/>
+                  <wp:effectExtent l="0" t="0" r="2540" b="0"/>
+                  <wp:docPr id="15" name="Picture 15"/>
+                  <wp:cNvGraphicFramePr>
+                    <a:graphicFrameLocks xmlns:a="http://schemas.openxmlformats.org/drawingml/2006/main" noChangeAspect="1"/>
+                  </wp:cNvGraphicFramePr>
+                  <a:graphic xmlns:a="http://schemas.openxmlformats.org/drawingml/2006/main">
+                    <a:graphicData uri="http://schemas.openxmlformats.org/drawingml/2006/picture">
+                      <pic:pic xmlns:pic="http://schemas.openxmlformats.org/drawingml/2006/picture">
+                        <pic:nvPicPr>
+                          <pic:cNvPr id="1" name=""/>
+                          <pic:cNvPicPr/>
+                        </pic:nvPicPr>
+                        <pic:blipFill>
+                          <a:blip r:embed="rId13"/>
+                          <a:stretch>
+                            <a:fillRect/>
+                          </a:stretch>
+                        </pic:blipFill>
+                        <pic:spPr>
+                          <a:xfrm>
+                            <a:off x="0" y="0"/>
+                            <a:ext cx="2845034" cy="1666300"/>
+                          </a:xfrm>
+                          <a:prstGeom prst="rect">
+                            <a:avLst/>
+                          </a:prstGeom>
+                        </pic:spPr>
+                      </pic:pic>
+                    </a:graphicData>
+                  </a:graphic>
+                </wp:inline>
+              </w:drawing>
+            </w:r>
+          </w:p>
         </w:tc>
       </w:tr>
       <w:tr>
@@ -790,7 +1226,7 @@
         </w:trPr>
         <w:tc>
           <w:tcPr>
-            <w:tcW w:w="1325" w:type="dxa"/>
+            <w:tcW w:w="1440" w:type="dxa"/>
           </w:tcPr>
           <w:p>
             <w:r>
@@ -800,7 +1236,7 @@
         </w:tc>
         <w:tc>
           <w:tcPr>
-            <w:tcW w:w="1037" w:type="dxa"/>
+            <w:tcW w:w="1330" w:type="dxa"/>
           </w:tcPr>
           <w:p>
             <w:r>
@@ -810,7 +1246,7 @@
         </w:tc>
         <w:tc>
           <w:tcPr>
-            <w:tcW w:w="1177" w:type="dxa"/>
+            <w:tcW w:w="754" w:type="dxa"/>
           </w:tcPr>
           <w:p>
             <w:r>
@@ -820,7 +1256,7 @@
         </w:tc>
         <w:tc>
           <w:tcPr>
-            <w:tcW w:w="1314" w:type="dxa"/>
+            <w:tcW w:w="1004" w:type="dxa"/>
           </w:tcPr>
           <w:p>
             <w:r>
@@ -830,7 +1266,7 @@
         </w:tc>
         <w:tc>
           <w:tcPr>
-            <w:tcW w:w="1495" w:type="dxa"/>
+            <w:tcW w:w="1389" w:type="dxa"/>
           </w:tcPr>
           <w:p>
             <w:r>
@@ -840,7 +1276,7 @@
         </w:tc>
         <w:tc>
           <w:tcPr>
-            <w:tcW w:w="1249" w:type="dxa"/>
+            <w:tcW w:w="940" w:type="dxa"/>
           </w:tcPr>
           <w:p>
             <w:r>
@@ -850,15 +1286,63 @@
         </w:tc>
         <w:tc>
           <w:tcPr>
-            <w:tcW w:w="1310" w:type="dxa"/>
-          </w:tcPr>
-          <w:p/>
-        </w:tc>
-        <w:tc>
-          <w:tcPr>
-            <w:tcW w:w="1171" w:type="dxa"/>
-          </w:tcPr>
-          <w:p/>
+            <w:tcW w:w="1513" w:type="dxa"/>
+          </w:tcPr>
+          <w:p>
+            <w:r>
+              <w:rPr>
+                <w:color w:val="FF0000"/>
+              </w:rPr>
+              <w:t>Very similar to condition 1</w:t>
+            </w:r>
+          </w:p>
+        </w:tc>
+        <w:tc>
+          <w:tcPr>
+            <w:tcW w:w="6660" w:type="dxa"/>
+          </w:tcPr>
+          <w:p>
+            <w:r>
+              <w:rPr>
+                <w:noProof/>
+              </w:rPr>
+              <w:drawing>
+                <wp:inline distT="0" distB="0" distL="0" distR="0" wp14:anchorId="4861F348" wp14:editId="67A8E60A">
+                  <wp:extent cx="2823248" cy="1653540"/>
+                  <wp:effectExtent l="0" t="0" r="0" b="3810"/>
+                  <wp:docPr id="17" name="Picture 17"/>
+                  <wp:cNvGraphicFramePr>
+                    <a:graphicFrameLocks xmlns:a="http://schemas.openxmlformats.org/drawingml/2006/main" noChangeAspect="1"/>
+                  </wp:cNvGraphicFramePr>
+                  <a:graphic xmlns:a="http://schemas.openxmlformats.org/drawingml/2006/main">
+                    <a:graphicData uri="http://schemas.openxmlformats.org/drawingml/2006/picture">
+                      <pic:pic xmlns:pic="http://schemas.openxmlformats.org/drawingml/2006/picture">
+                        <pic:nvPicPr>
+                          <pic:cNvPr id="1" name=""/>
+                          <pic:cNvPicPr/>
+                        </pic:nvPicPr>
+                        <pic:blipFill>
+                          <a:blip r:embed="rId14"/>
+                          <a:stretch>
+                            <a:fillRect/>
+                          </a:stretch>
+                        </pic:blipFill>
+                        <pic:spPr>
+                          <a:xfrm>
+                            <a:off x="0" y="0"/>
+                            <a:ext cx="2831900" cy="1658607"/>
+                          </a:xfrm>
+                          <a:prstGeom prst="rect">
+                            <a:avLst/>
+                          </a:prstGeom>
+                        </pic:spPr>
+                      </pic:pic>
+                    </a:graphicData>
+                  </a:graphic>
+                </wp:inline>
+              </w:drawing>
+            </w:r>
+          </w:p>
         </w:tc>
       </w:tr>
       <w:tr>
@@ -867,7 +1351,7 @@
         </w:trPr>
         <w:tc>
           <w:tcPr>
-            <w:tcW w:w="1325" w:type="dxa"/>
+            <w:tcW w:w="1440" w:type="dxa"/>
           </w:tcPr>
           <w:p>
             <w:r>
@@ -877,7 +1361,7 @@
         </w:tc>
         <w:tc>
           <w:tcPr>
-            <w:tcW w:w="1037" w:type="dxa"/>
+            <w:tcW w:w="1330" w:type="dxa"/>
           </w:tcPr>
           <w:p>
             <w:r>
@@ -887,7 +1371,7 @@
         </w:tc>
         <w:tc>
           <w:tcPr>
-            <w:tcW w:w="1177" w:type="dxa"/>
+            <w:tcW w:w="754" w:type="dxa"/>
           </w:tcPr>
           <w:p>
             <w:r>
@@ -897,7 +1381,7 @@
         </w:tc>
         <w:tc>
           <w:tcPr>
-            <w:tcW w:w="1314" w:type="dxa"/>
+            <w:tcW w:w="1004" w:type="dxa"/>
           </w:tcPr>
           <w:p>
             <w:r>
@@ -907,7 +1391,7 @@
         </w:tc>
         <w:tc>
           <w:tcPr>
-            <w:tcW w:w="1495" w:type="dxa"/>
+            <w:tcW w:w="1389" w:type="dxa"/>
           </w:tcPr>
           <w:p>
             <w:r>
@@ -917,7 +1401,7 @@
         </w:tc>
         <w:tc>
           <w:tcPr>
-            <w:tcW w:w="1249" w:type="dxa"/>
+            <w:tcW w:w="940" w:type="dxa"/>
           </w:tcPr>
           <w:p>
             <w:r>
@@ -927,15 +1411,56 @@
         </w:tc>
         <w:tc>
           <w:tcPr>
-            <w:tcW w:w="1310" w:type="dxa"/>
+            <w:tcW w:w="1513" w:type="dxa"/>
           </w:tcPr>
           <w:p/>
         </w:tc>
         <w:tc>
           <w:tcPr>
-            <w:tcW w:w="1171" w:type="dxa"/>
-          </w:tcPr>
-          <w:p/>
+            <w:tcW w:w="6660" w:type="dxa"/>
+          </w:tcPr>
+          <w:p>
+            <w:r>
+              <w:rPr>
+                <w:noProof/>
+              </w:rPr>
+              <w:drawing>
+                <wp:inline distT="0" distB="0" distL="0" distR="0" wp14:anchorId="437BB732" wp14:editId="5009B2B1">
+                  <wp:extent cx="2797227" cy="1638300"/>
+                  <wp:effectExtent l="0" t="0" r="3175" b="0"/>
+                  <wp:docPr id="18" name="Picture 18"/>
+                  <wp:cNvGraphicFramePr>
+                    <a:graphicFrameLocks xmlns:a="http://schemas.openxmlformats.org/drawingml/2006/main" noChangeAspect="1"/>
+                  </wp:cNvGraphicFramePr>
+                  <a:graphic xmlns:a="http://schemas.openxmlformats.org/drawingml/2006/main">
+                    <a:graphicData uri="http://schemas.openxmlformats.org/drawingml/2006/picture">
+                      <pic:pic xmlns:pic="http://schemas.openxmlformats.org/drawingml/2006/picture">
+                        <pic:nvPicPr>
+                          <pic:cNvPr id="1" name=""/>
+                          <pic:cNvPicPr/>
+                        </pic:nvPicPr>
+                        <pic:blipFill>
+                          <a:blip r:embed="rId15"/>
+                          <a:stretch>
+                            <a:fillRect/>
+                          </a:stretch>
+                        </pic:blipFill>
+                        <pic:spPr>
+                          <a:xfrm>
+                            <a:off x="0" y="0"/>
+                            <a:ext cx="2803290" cy="1641851"/>
+                          </a:xfrm>
+                          <a:prstGeom prst="rect">
+                            <a:avLst/>
+                          </a:prstGeom>
+                        </pic:spPr>
+                      </pic:pic>
+                    </a:graphicData>
+                  </a:graphic>
+                </wp:inline>
+              </w:drawing>
+            </w:r>
+          </w:p>
         </w:tc>
       </w:tr>
       <w:tr>
@@ -944,17 +1469,18 @@
         </w:trPr>
         <w:tc>
           <w:tcPr>
-            <w:tcW w:w="1325" w:type="dxa"/>
-          </w:tcPr>
-          <w:p>
-            <w:r>
+            <w:tcW w:w="1440" w:type="dxa"/>
+          </w:tcPr>
+          <w:p>
+            <w:r>
+              <w:lastRenderedPageBreak/>
               <w:t>Condition 9</w:t>
             </w:r>
           </w:p>
         </w:tc>
         <w:tc>
           <w:tcPr>
-            <w:tcW w:w="1037" w:type="dxa"/>
+            <w:tcW w:w="1330" w:type="dxa"/>
           </w:tcPr>
           <w:p>
             <w:r>
@@ -964,7 +1490,7 @@
         </w:tc>
         <w:tc>
           <w:tcPr>
-            <w:tcW w:w="1177" w:type="dxa"/>
+            <w:tcW w:w="754" w:type="dxa"/>
           </w:tcPr>
           <w:p>
             <w:r>
@@ -974,7 +1500,7 @@
         </w:tc>
         <w:tc>
           <w:tcPr>
-            <w:tcW w:w="1314" w:type="dxa"/>
+            <w:tcW w:w="1004" w:type="dxa"/>
           </w:tcPr>
           <w:p>
             <w:r>
@@ -984,7 +1510,7 @@
         </w:tc>
         <w:tc>
           <w:tcPr>
-            <w:tcW w:w="1495" w:type="dxa"/>
+            <w:tcW w:w="1389" w:type="dxa"/>
           </w:tcPr>
           <w:p>
             <w:r>
@@ -994,7 +1520,7 @@
         </w:tc>
         <w:tc>
           <w:tcPr>
-            <w:tcW w:w="1249" w:type="dxa"/>
+            <w:tcW w:w="940" w:type="dxa"/>
           </w:tcPr>
           <w:p>
             <w:r>
@@ -1004,15 +1530,63 @@
         </w:tc>
         <w:tc>
           <w:tcPr>
-            <w:tcW w:w="1310" w:type="dxa"/>
-          </w:tcPr>
-          <w:p/>
-        </w:tc>
-        <w:tc>
-          <w:tcPr>
-            <w:tcW w:w="1171" w:type="dxa"/>
-          </w:tcPr>
-          <w:p/>
+            <w:tcW w:w="1513" w:type="dxa"/>
+          </w:tcPr>
+          <w:p>
+            <w:r>
+              <w:rPr>
+                <w:color w:val="FF0000"/>
+              </w:rPr>
+              <w:t xml:space="preserve">No growth: cell count remains just under 10 </w:t>
+            </w:r>
+          </w:p>
+        </w:tc>
+        <w:tc>
+          <w:tcPr>
+            <w:tcW w:w="6660" w:type="dxa"/>
+          </w:tcPr>
+          <w:p>
+            <w:r>
+              <w:rPr>
+                <w:noProof/>
+              </w:rPr>
+              <w:drawing>
+                <wp:inline distT="0" distB="0" distL="0" distR="0" wp14:anchorId="74F7A4FC" wp14:editId="0D29E5D4">
+                  <wp:extent cx="2823248" cy="1653540"/>
+                  <wp:effectExtent l="0" t="0" r="0" b="3810"/>
+                  <wp:docPr id="19" name="Picture 19"/>
+                  <wp:cNvGraphicFramePr>
+                    <a:graphicFrameLocks xmlns:a="http://schemas.openxmlformats.org/drawingml/2006/main" noChangeAspect="1"/>
+                  </wp:cNvGraphicFramePr>
+                  <a:graphic xmlns:a="http://schemas.openxmlformats.org/drawingml/2006/main">
+                    <a:graphicData uri="http://schemas.openxmlformats.org/drawingml/2006/picture">
+                      <pic:pic xmlns:pic="http://schemas.openxmlformats.org/drawingml/2006/picture">
+                        <pic:nvPicPr>
+                          <pic:cNvPr id="1" name=""/>
+                          <pic:cNvPicPr/>
+                        </pic:nvPicPr>
+                        <pic:blipFill>
+                          <a:blip r:embed="rId16"/>
+                          <a:stretch>
+                            <a:fillRect/>
+                          </a:stretch>
+                        </pic:blipFill>
+                        <pic:spPr>
+                          <a:xfrm>
+                            <a:off x="0" y="0"/>
+                            <a:ext cx="2829633" cy="1657280"/>
+                          </a:xfrm>
+                          <a:prstGeom prst="rect">
+                            <a:avLst/>
+                          </a:prstGeom>
+                        </pic:spPr>
+                      </pic:pic>
+                    </a:graphicData>
+                  </a:graphic>
+                </wp:inline>
+              </w:drawing>
+            </w:r>
+          </w:p>
         </w:tc>
       </w:tr>
       <w:tr>
@@ -1021,7 +1595,7 @@
         </w:trPr>
         <w:tc>
           <w:tcPr>
-            <w:tcW w:w="1325" w:type="dxa"/>
+            <w:tcW w:w="1440" w:type="dxa"/>
           </w:tcPr>
           <w:p>
             <w:r>
@@ -1031,7 +1605,7 @@
         </w:tc>
         <w:tc>
           <w:tcPr>
-            <w:tcW w:w="1037" w:type="dxa"/>
+            <w:tcW w:w="1330" w:type="dxa"/>
           </w:tcPr>
           <w:p>
             <w:r>
@@ -1041,7 +1615,7 @@
         </w:tc>
         <w:tc>
           <w:tcPr>
-            <w:tcW w:w="1177" w:type="dxa"/>
+            <w:tcW w:w="754" w:type="dxa"/>
           </w:tcPr>
           <w:p>
             <w:r>
@@ -1051,7 +1625,7 @@
         </w:tc>
         <w:tc>
           <w:tcPr>
-            <w:tcW w:w="1314" w:type="dxa"/>
+            <w:tcW w:w="1004" w:type="dxa"/>
           </w:tcPr>
           <w:p>
             <w:r>
@@ -1061,7 +1635,7 @@
         </w:tc>
         <w:tc>
           <w:tcPr>
-            <w:tcW w:w="1495" w:type="dxa"/>
+            <w:tcW w:w="1389" w:type="dxa"/>
           </w:tcPr>
           <w:p>
             <w:r>
@@ -1071,7 +1645,7 @@
         </w:tc>
         <w:tc>
           <w:tcPr>
-            <w:tcW w:w="1249" w:type="dxa"/>
+            <w:tcW w:w="940" w:type="dxa"/>
           </w:tcPr>
           <w:p>
             <w:r>
@@ -1081,21 +1655,145 @@
         </w:tc>
         <w:tc>
           <w:tcPr>
-            <w:tcW w:w="1310" w:type="dxa"/>
+            <w:tcW w:w="1513" w:type="dxa"/>
           </w:tcPr>
           <w:p/>
         </w:tc>
         <w:tc>
           <w:tcPr>
-            <w:tcW w:w="1171" w:type="dxa"/>
-          </w:tcPr>
-          <w:p/>
+            <w:tcW w:w="6660" w:type="dxa"/>
+          </w:tcPr>
+          <w:p>
+            <w:r>
+              <w:rPr>
+                <w:noProof/>
+              </w:rPr>
+              <w:drawing>
+                <wp:inline distT="0" distB="0" distL="0" distR="0" wp14:anchorId="32D1A5F5" wp14:editId="1CB592C7">
+                  <wp:extent cx="2823248" cy="1653540"/>
+                  <wp:effectExtent l="0" t="0" r="0" b="3810"/>
+                  <wp:docPr id="20" name="Picture 20"/>
+                  <wp:cNvGraphicFramePr>
+                    <a:graphicFrameLocks xmlns:a="http://schemas.openxmlformats.org/drawingml/2006/main" noChangeAspect="1"/>
+                  </wp:cNvGraphicFramePr>
+                  <a:graphic xmlns:a="http://schemas.openxmlformats.org/drawingml/2006/main">
+                    <a:graphicData uri="http://schemas.openxmlformats.org/drawingml/2006/picture">
+                      <pic:pic xmlns:pic="http://schemas.openxmlformats.org/drawingml/2006/picture">
+                        <pic:nvPicPr>
+                          <pic:cNvPr id="1" name=""/>
+                          <pic:cNvPicPr/>
+                        </pic:nvPicPr>
+                        <pic:blipFill>
+                          <a:blip r:embed="rId17"/>
+                          <a:stretch>
+                            <a:fillRect/>
+                          </a:stretch>
+                        </pic:blipFill>
+                        <pic:spPr>
+                          <a:xfrm>
+                            <a:off x="0" y="0"/>
+                            <a:ext cx="2832223" cy="1658797"/>
+                          </a:xfrm>
+                          <a:prstGeom prst="rect">
+                            <a:avLst/>
+                          </a:prstGeom>
+                        </pic:spPr>
+                      </pic:pic>
+                    </a:graphicData>
+                  </a:graphic>
+                </wp:inline>
+              </w:drawing>
+            </w:r>
+          </w:p>
         </w:tc>
       </w:tr>
     </w:tbl>
     <w:p>
       <w:r>
         <w:t xml:space="preserve"> </w:t>
+      </w:r>
+    </w:p>
+    <w:p/>
+    <w:p>
+      <w:pPr>
+        <w:rPr>
+          <w:noProof/>
+        </w:rPr>
+      </w:pPr>
+    </w:p>
+    <w:p/>
+    <w:p/>
+    <w:p/>
+    <w:p/>
+    <w:p/>
+    <w:p/>
+    <w:p>
+      <w:pPr>
+        <w:rPr>
+          <w:color w:val="FF0000"/>
+        </w:rPr>
+      </w:pPr>
+      <w:r>
+        <w:rPr>
+          <w:color w:val="FF0000"/>
+        </w:rPr>
+        <w:lastRenderedPageBreak/>
+        <w:t>This graph shows data collected at ISB in the summer of 2014.</w:t>
+      </w:r>
+    </w:p>
+    <w:p>
+      <w:r>
+        <w:rPr>
+          <w:noProof/>
+        </w:rPr>
+        <w:drawing>
+          <wp:inline distT="0" distB="0" distL="0" distR="0">
+            <wp:extent cx="5935980" cy="4267200"/>
+            <wp:effectExtent l="0" t="0" r="7620" b="0"/>
+            <wp:docPr id="11" name="Picture 11"/>
+            <wp:cNvGraphicFramePr>
+              <a:graphicFrameLocks xmlns:a="http://schemas.openxmlformats.org/drawingml/2006/main" noChangeAspect="1"/>
+            </wp:cNvGraphicFramePr>
+            <a:graphic xmlns:a="http://schemas.openxmlformats.org/drawingml/2006/main">
+              <a:graphicData uri="http://schemas.openxmlformats.org/drawingml/2006/picture">
+                <pic:pic xmlns:pic="http://schemas.openxmlformats.org/drawingml/2006/picture">
+                  <pic:nvPicPr>
+                    <pic:cNvPr id="0" name="Picture 1"/>
+                    <pic:cNvPicPr>
+                      <a:picLocks noChangeAspect="1" noChangeArrowheads="1"/>
+                    </pic:cNvPicPr>
+                  </pic:nvPicPr>
+                  <pic:blipFill>
+                    <a:blip r:embed="rId18">
+                      <a:extLst>
+                        <a:ext uri="{28A0092B-C50C-407E-A947-70E740481C1C}">
+                          <a14:useLocalDpi xmlns:a14="http://schemas.microsoft.com/office/drawing/2010/main" val="0"/>
+                        </a:ext>
+                      </a:extLst>
+                    </a:blip>
+                    <a:srcRect/>
+                    <a:stretch>
+                      <a:fillRect/>
+                    </a:stretch>
+                  </pic:blipFill>
+                  <pic:spPr bwMode="auto">
+                    <a:xfrm>
+                      <a:off x="0" y="0"/>
+                      <a:ext cx="5935980" cy="4267200"/>
+                    </a:xfrm>
+                    <a:prstGeom prst="rect">
+                      <a:avLst/>
+                    </a:prstGeom>
+                    <a:noFill/>
+                    <a:ln>
+                      <a:noFill/>
+                    </a:ln>
+                  </pic:spPr>
+                </pic:pic>
+              </a:graphicData>
+            </a:graphic>
+          </wp:inline>
+        </w:drawing>
       </w:r>
     </w:p>
     <w:p>
@@ -1110,7 +1808,25 @@
         <w:t xml:space="preserve"> If you collected experimental data on diatoms under any of the conditions listed above, explain how your experimental results compared to the results from the simulation.  Use the table format below.</w:t>
       </w:r>
     </w:p>
-    <w:p/>
+    <w:p>
+      <w:pPr>
+        <w:rPr>
+          <w:color w:val="FF0000"/>
+        </w:rPr>
+      </w:pPr>
+      <w:r>
+        <w:rPr>
+          <w:color w:val="FF0000"/>
+        </w:rPr>
+        <w:t>Conditions 1, 5, 7, and 9 should match up fairly closely, because</w:t>
+      </w:r>
+      <w:r>
+        <w:rPr>
+          <w:color w:val="FF0000"/>
+        </w:rPr>
+        <w:t xml:space="preserve"> the model was tweaked to match these conditions.  </w:t>
+      </w:r>
+    </w:p>
     <w:tbl>
       <w:tblPr>
         <w:tblStyle w:val="TableGrid"/>
@@ -1160,7 +1876,11 @@
           </w:tcPr>
           <w:p>
             <w:r>
-              <w:t>What might account for the difference between the experimental and the simulation results?</w:t>
+              <w:t xml:space="preserve">What might account for the difference </w:t>
+            </w:r>
+            <w:r>
+              <w:lastRenderedPageBreak/>
+              <w:t>between the experimental and the simulation results?</w:t>
             </w:r>
           </w:p>
         </w:tc>
@@ -1236,7 +1956,6 @@
         </w:numPr>
       </w:pPr>
       <w:r>
-        <w:lastRenderedPageBreak/>
         <w:t xml:space="preserve"> Based on the simulations, which environmental conditions (CO</w:t>
       </w:r>
       <w:r>
@@ -1257,6 +1976,44 @@
       </w:r>
       <w:r>
         <w:t xml:space="preserve"> for the growth of the diatom population?  </w:t>
+      </w:r>
+    </w:p>
+    <w:p>
+      <w:pPr>
+        <w:ind w:left="720"/>
+        <w:rPr>
+          <w:color w:val="FF0000"/>
+        </w:rPr>
+      </w:pPr>
+      <w:r>
+        <w:rPr>
+          <w:color w:val="FF0000"/>
+        </w:rPr>
+        <w:t>L</w:t>
+      </w:r>
+      <w:r>
+        <w:rPr>
+          <w:color w:val="FF0000"/>
+        </w:rPr>
+        <w:t xml:space="preserve">ight, silicon amount, </w:t>
+      </w:r>
+      <w:r>
+        <w:rPr>
+          <w:color w:val="FF0000"/>
+        </w:rPr>
+        <w:t xml:space="preserve">and </w:t>
+      </w:r>
+      <w:r>
+        <w:rPr>
+          <w:color w:val="FF0000"/>
+        </w:rPr>
+        <w:t xml:space="preserve">nitrogen amount are all important to the growth.  </w:t>
+      </w:r>
+      <w:r>
+        <w:rPr>
+          <w:color w:val="FF0000"/>
+        </w:rPr>
+        <w:t xml:space="preserve"> In the absence of light or silicon, no growth occurs at all.  In low nitrogen levels, growth occurs but it is slower and to a lower population compared with condition 1.</w:t>
       </w:r>
     </w:p>
     <w:p/>
@@ -1264,7 +2021,6 @@
     <w:p/>
     <w:p/>
     <w:p/>
-    <w:p/>
     <w:p>
       <w:pPr>
         <w:pStyle w:val="ListParagraph"/>
@@ -1304,7 +2060,98 @@
     <w:p>
       <w:pPr>
         <w:pStyle w:val="ListParagraph"/>
-      </w:pPr>
+        <w:rPr>
+          <w:color w:val="FF0000"/>
+        </w:rPr>
+      </w:pPr>
+      <w:r>
+        <w:rPr>
+          <w:color w:val="FF0000"/>
+        </w:rPr>
+        <w:t>Phosphorous does not seem to play a significant role.</w:t>
+      </w:r>
+      <w:r>
+        <w:rPr>
+          <w:color w:val="FF0000"/>
+        </w:rPr>
+        <w:t xml:space="preserve">  Actually, surprisingly (I don’t know why this is), the diatom population growth rate seems to </w:t>
+      </w:r>
+      <w:r>
+        <w:rPr>
+          <w:color w:val="FF0000"/>
+        </w:rPr>
+        <w:t>be higher in the model when there</w:t>
+      </w:r>
+      <w:r>
+        <w:rPr>
+          <w:color w:val="FF0000"/>
+        </w:rPr>
+        <w:t xml:space="preserve"> is limited phosphorous.  It shouldn’t be that way.  </w:t>
+      </w:r>
+    </w:p>
+    <w:p>
+      <w:pPr>
+        <w:pStyle w:val="ListParagraph"/>
+        <w:rPr>
+          <w:color w:val="FF0000"/>
+        </w:rPr>
+      </w:pPr>
+    </w:p>
+    <w:p>
+      <w:pPr>
+        <w:pStyle w:val="ListParagraph"/>
+        <w:rPr>
+          <w:color w:val="FF0000"/>
+        </w:rPr>
+      </w:pPr>
+      <w:r>
+        <w:rPr>
+          <w:color w:val="FF0000"/>
+        </w:rPr>
+        <w:lastRenderedPageBreak/>
+        <w:t>Also, CO</w:t>
+      </w:r>
+      <w:r>
+        <w:rPr>
+          <w:color w:val="FF0000"/>
+          <w:vertAlign w:val="subscript"/>
+        </w:rPr>
+        <w:t>2</w:t>
+      </w:r>
+      <w:r>
+        <w:rPr>
+          <w:color w:val="FF0000"/>
+        </w:rPr>
+        <w:t xml:space="preserve"> does not play a significant role.  This is because it hasn’t been coded as a factor in the model.  I was hoping to get some real data from </w:t>
+      </w:r>
+      <w:proofErr w:type="spellStart"/>
+      <w:r>
+        <w:rPr>
+          <w:i/>
+          <w:color w:val="FF0000"/>
+        </w:rPr>
+        <w:t>Thaps</w:t>
+      </w:r>
+      <w:proofErr w:type="spellEnd"/>
+      <w:r>
+        <w:rPr>
+          <w:color w:val="FF0000"/>
+        </w:rPr>
+        <w:t xml:space="preserve"> to show the effect of CO</w:t>
+      </w:r>
+      <w:r>
+        <w:rPr>
+          <w:color w:val="FF0000"/>
+          <w:vertAlign w:val="subscript"/>
+        </w:rPr>
+        <w:t>2</w:t>
+      </w:r>
+      <w:r>
+        <w:rPr>
+          <w:color w:val="FF0000"/>
+        </w:rPr>
+        <w:t>, but did not get to that this summer.</w:t>
+      </w:r>
     </w:p>
     <w:p>
       <w:pPr>
@@ -1386,7 +2233,7 @@
                     </pic:cNvPicPr>
                   </pic:nvPicPr>
                   <pic:blipFill>
-                    <a:blip r:embed="rId6">
+                    <a:blip r:embed="rId19">
                       <a:extLst>
                         <a:ext uri="{28A0092B-C50C-407E-A947-70E740481C1C}">
                           <a14:useLocalDpi xmlns:a14="http://schemas.microsoft.com/office/drawing/2010/main" val="0"/>
@@ -1457,7 +2304,7 @@
                     </pic:cNvPicPr>
                   </pic:nvPicPr>
                   <pic:blipFill>
-                    <a:blip r:embed="rId7">
+                    <a:blip r:embed="rId20">
                       <a:extLst>
                         <a:ext uri="{28A0092B-C50C-407E-A947-70E740481C1C}">
                           <a14:useLocalDpi xmlns:a14="http://schemas.microsoft.com/office/drawing/2010/main" val="0"/>
@@ -1517,7 +2364,7 @@
                     </pic:cNvPicPr>
                   </pic:nvPicPr>
                   <pic:blipFill>
-                    <a:blip r:embed="rId8">
+                    <a:blip r:embed="rId21">
                       <a:extLst>
                         <a:ext uri="{28A0092B-C50C-407E-A947-70E740481C1C}">
                           <a14:useLocalDpi xmlns:a14="http://schemas.microsoft.com/office/drawing/2010/main" val="0"/>
@@ -1551,6 +2398,7 @@
     </w:p>
     <w:p>
       <w:r>
+        <w:lastRenderedPageBreak/>
         <w:t>Items which are being both up-regulated and down-regulated are shown as ORANGE.</w:t>
       </w:r>
     </w:p>
@@ -1577,7 +2425,7 @@
                     </pic:cNvPicPr>
                   </pic:nvPicPr>
                   <pic:blipFill>
-                    <a:blip r:embed="rId9">
+                    <a:blip r:embed="rId22">
                       <a:extLst>
                         <a:ext uri="{28A0092B-C50C-407E-A947-70E740481C1C}">
                           <a14:useLocalDpi xmlns:a14="http://schemas.microsoft.com/office/drawing/2010/main" val="0"/>
@@ -1636,10 +2484,18 @@
     </w:p>
     <w:p>
       <w:pPr>
-        <w:pStyle w:val="ListParagraph"/>
-      </w:pPr>
-    </w:p>
-    <w:p/>
+        <w:ind w:left="720"/>
+        <w:rPr>
+          <w:color w:val="FF0000"/>
+        </w:rPr>
+      </w:pPr>
+      <w:r>
+        <w:rPr>
+          <w:color w:val="FF0000"/>
+        </w:rPr>
+        <w:t>Divide, Maintain DNA, Make Glucose</w:t>
+      </w:r>
+    </w:p>
     <w:p>
       <w:pPr>
         <w:pStyle w:val="ListParagraph"/>
@@ -1654,8 +2510,17 @@
     </w:p>
     <w:p>
       <w:pPr>
-        <w:ind w:left="360"/>
-      </w:pPr>
+        <w:ind w:left="720"/>
+        <w:rPr>
+          <w:color w:val="FF0000"/>
+        </w:rPr>
+      </w:pPr>
+      <w:r>
+        <w:rPr>
+          <w:color w:val="FF0000"/>
+        </w:rPr>
+        <w:t>Making glucose and dividing makes sense to do under “prosperous” conditions as they increase the population and the energy reserves of the population.</w:t>
+      </w:r>
     </w:p>
     <w:p>
       <w:pPr>
@@ -1678,6 +2543,24 @@
       <w:pPr>
         <w:ind w:left="360"/>
       </w:pPr>
+      <w:r>
+        <w:rPr>
+          <w:color w:val="FF0000"/>
+        </w:rPr>
+        <w:t xml:space="preserve">Multiple answers are possible.  </w:t>
+      </w:r>
+      <w:r>
+        <w:rPr>
+          <w:color w:val="FF0000"/>
+        </w:rPr>
+        <w:t xml:space="preserve">It may be that they don’t need to actively transport when the nutrients are this high… perhaps enough diffuses into the cell that the cell doesn’t need to waste energy on active transport. </w:t>
+      </w:r>
+      <w:r>
+        <w:t xml:space="preserve"> </w:t>
+      </w:r>
+      <w:r>
+        <w:t xml:space="preserve"> </w:t>
+      </w:r>
     </w:p>
     <w:p>
       <w:pPr>
@@ -1713,8 +2596,31 @@
     </w:p>
     <w:p>
       <w:pPr>
-        <w:ind w:left="360"/>
-      </w:pPr>
+        <w:ind w:left="720"/>
+        <w:rPr>
+          <w:color w:val="FF0000"/>
+        </w:rPr>
+      </w:pPr>
+      <w:r>
+        <w:rPr>
+          <w:color w:val="FF0000"/>
+        </w:rPr>
+        <w:t>Transport Si</w:t>
+      </w:r>
+      <w:proofErr w:type="gramStart"/>
+      <w:r>
+        <w:rPr>
+          <w:color w:val="FF0000"/>
+        </w:rPr>
+        <w:t>,  Transport</w:t>
+      </w:r>
+      <w:proofErr w:type="gramEnd"/>
+      <w:r>
+        <w:rPr>
+          <w:color w:val="FF0000"/>
+        </w:rPr>
+        <w:t xml:space="preserve"> P, Maintain DNA</w:t>
+      </w:r>
     </w:p>
     <w:p>
       <w:pPr>
@@ -1737,7 +2643,28 @@
     <w:p>
       <w:pPr>
         <w:ind w:left="720"/>
-      </w:pPr>
+        <w:rPr>
+          <w:color w:val="FF0000"/>
+        </w:rPr>
+      </w:pPr>
+      <w:r>
+        <w:rPr>
+          <w:color w:val="FF0000"/>
+        </w:rPr>
+        <w:t xml:space="preserve">The diatom is </w:t>
+      </w:r>
+      <w:r>
+        <w:rPr>
+          <w:color w:val="FF0000"/>
+        </w:rPr>
+        <w:t xml:space="preserve">(perhaps) </w:t>
+      </w:r>
+      <w:r>
+        <w:rPr>
+          <w:color w:val="FF0000"/>
+        </w:rPr>
+        <w:t>competing against other sea creatures to procure the small supply of these nutrients.  Hence it makes sense to devote some energy to capturing the necessary nutrients so it can stay alive.</w:t>
+      </w:r>
     </w:p>
     <w:p>
       <w:pPr>
@@ -1756,7 +2683,19 @@
         <w:t xml:space="preserve"> Which cellular functions are up-regulated in conditions of low light and high nutrients?</w:t>
       </w:r>
     </w:p>
-    <w:p/>
+    <w:p>
+      <w:pPr>
+        <w:rPr>
+          <w:color w:val="FF0000"/>
+        </w:rPr>
+      </w:pPr>
+      <w:r>
+        <w:rPr>
+          <w:color w:val="FF0000"/>
+        </w:rPr>
+        <w:t xml:space="preserve">Nothing actually is.  Making glucose, divide, and Transport N are being up-regulated by the low light, but down –regulated by the high nutrient levels.  </w:t>
+      </w:r>
+    </w:p>
     <w:p/>
     <w:p/>
     <w:p/>
@@ -1767,13 +2706,37 @@
           <w:ilvl w:val="0"/>
           <w:numId w:val="2"/>
         </w:numPr>
-      </w:pPr>
-      <w:r>
+        <w:rPr>
+          <w:strike/>
+        </w:rPr>
+      </w:pPr>
+      <w:r>
+        <w:rPr>
+          <w:strike/>
+        </w:rPr>
         <w:t xml:space="preserve"> Which cellular functions are up-regulated in conditions of low light and low nutrients?</w:t>
       </w:r>
     </w:p>
     <w:p/>
-    <w:p/>
+    <w:p>
+      <w:pPr>
+        <w:rPr>
+          <w:color w:val="FF0000"/>
+        </w:rPr>
+      </w:pPr>
+      <w:r>
+        <w:rPr>
+          <w:color w:val="FF0000"/>
+        </w:rPr>
+        <w:t xml:space="preserve">Can’t get to this… everything dies </w:t>
+      </w:r>
+      <w:r>
+        <w:rPr>
+          <w:color w:val="FF0000"/>
+        </w:rPr>
+        <w:sym w:font="Wingdings" w:char="F04C"/>
+      </w:r>
+    </w:p>
     <w:p/>
     <w:p/>
     <w:p/>
@@ -1787,15 +2750,15 @@
         </w:numPr>
       </w:pPr>
       <w:r>
+        <w:t xml:space="preserve"> Transcription factors control the expression of genes, which code for proteins which affect cellular functions.  The picture below shows families of transcription factors which are linked to genes expressed under various different circumstances, as shown in the legend called “Expression States”. </w:t>
+      </w:r>
+    </w:p>
+    <w:p>
+      <w:r>
+        <w:rPr>
+          <w:noProof/>
+        </w:rPr>
         <w:lastRenderedPageBreak/>
-        <w:t xml:space="preserve"> Transcription factors control the expression of genes, which code for proteins which affect cellular functions.  The picture below shows families of transcription factors which are linked to genes expressed under various different circumstances, as shown in the legend called “Expression States”. </w:t>
-      </w:r>
-    </w:p>
-    <w:p>
-      <w:r>
-        <w:rPr>
-          <w:noProof/>
-        </w:rPr>
         <w:drawing>
           <wp:inline distT="0" distB="0" distL="0" distR="0">
             <wp:extent cx="5943600" cy="3294983"/>
@@ -1814,7 +2777,7 @@
                     </pic:cNvPicPr>
                   </pic:nvPicPr>
                   <pic:blipFill>
-                    <a:blip r:embed="rId10">
+                    <a:blip r:embed="rId23">
                       <a:extLst>
                         <a:ext uri="{28A0092B-C50C-407E-A947-70E740481C1C}">
                           <a14:useLocalDpi xmlns:a14="http://schemas.microsoft.com/office/drawing/2010/main" val="0"/>
@@ -1950,7 +2913,7 @@
                     </pic:cNvPicPr>
                   </pic:nvPicPr>
                   <pic:blipFill>
-                    <a:blip r:embed="rId11">
+                    <a:blip r:embed="rId24">
                       <a:extLst>
                         <a:ext uri="{28A0092B-C50C-407E-A947-70E740481C1C}">
                           <a14:useLocalDpi xmlns:a14="http://schemas.microsoft.com/office/drawing/2010/main" val="0"/>
@@ -2023,6 +2986,7 @@
         <w:rPr>
           <w:noProof/>
         </w:rPr>
+        <w:lastRenderedPageBreak/>
         <w:drawing>
           <wp:inline distT="0" distB="0" distL="0" distR="0">
             <wp:extent cx="731520" cy="2293620"/>
@@ -2041,7 +3005,7 @@
                     </pic:cNvPicPr>
                   </pic:nvPicPr>
                   <pic:blipFill>
-                    <a:blip r:embed="rId12">
+                    <a:blip r:embed="rId25">
                       <a:extLst>
                         <a:ext uri="{28A0092B-C50C-407E-A947-70E740481C1C}">
                           <a14:useLocalDpi xmlns:a14="http://schemas.microsoft.com/office/drawing/2010/main" val="0"/>
@@ -2084,7 +3048,6 @@
         <w:rPr>
           <w:color w:val="FF0000"/>
         </w:rPr>
-        <w:lastRenderedPageBreak/>
         <w:t xml:space="preserve">So </w:t>
       </w:r>
       <w:r>
@@ -2130,13 +3093,7 @@
       </w:r>
       <w:proofErr w:type="spellEnd"/>
       <w:r>
-        <w:t xml:space="preserve">, AP2, E2F) seems to be associated with the genes expressed at </w:t>
-      </w:r>
-      <w:r>
-        <w:t>dusk</w:t>
-      </w:r>
-      <w:r>
-        <w:t>?</w:t>
+        <w:t>, AP2, E2F) seems to be associated with the genes expressed at dusk?</w:t>
       </w:r>
       <w:r>
         <w:rPr>
@@ -2193,25 +3150,7 @@
         </w:numPr>
       </w:pPr>
       <w:r>
-        <w:t xml:space="preserve">In the simulation, </w:t>
-      </w:r>
-      <w:r>
-        <w:t>dusk</w:t>
-      </w:r>
-      <w:r>
-        <w:t xml:space="preserve"> is associated with light, because </w:t>
-      </w:r>
-      <w:r>
-        <w:t xml:space="preserve">dusk </w:t>
-      </w:r>
-      <w:r>
-        <w:t xml:space="preserve">is the period after an extended duration of light.  Which transcription factors are up-regulated when light is present?  </w:t>
-      </w:r>
-      <w:r>
-        <w:t>Based on your answer to letter c</w:t>
-      </w:r>
-      <w:r>
-        <w:t>, is the simulation consistent with the picture?</w:t>
+        <w:t>In the simulation, dusk is associated with light, because dusk is the period after an extended duration of light.  Which transcription factors are up-regulated when light is present?  Based on your answer to letter c, is the simulation consistent with the picture?</w:t>
       </w:r>
     </w:p>
     <w:p>
@@ -2248,7 +3187,7 @@
                     </pic:cNvPicPr>
                   </pic:nvPicPr>
                   <pic:blipFill>
-                    <a:blip r:embed="rId13">
+                    <a:blip r:embed="rId26">
                       <a:extLst>
                         <a:ext uri="{28A0092B-C50C-407E-A947-70E740481C1C}">
                           <a14:useLocalDpi xmlns:a14="http://schemas.microsoft.com/office/drawing/2010/main" val="0"/>
@@ -2321,6 +3260,7 @@
         <w:rPr>
           <w:noProof/>
         </w:rPr>
+        <w:lastRenderedPageBreak/>
         <w:drawing>
           <wp:inline distT="0" distB="0" distL="0" distR="0" wp14:anchorId="538E27A3" wp14:editId="0F938264">
             <wp:extent cx="640080" cy="2430780"/>
@@ -2339,7 +3279,7 @@
                     </pic:cNvPicPr>
                   </pic:nvPicPr>
                   <pic:blipFill>
-                    <a:blip r:embed="rId14">
+                    <a:blip r:embed="rId27">
                       <a:extLst>
                         <a:ext uri="{28A0092B-C50C-407E-A947-70E740481C1C}">
                           <a14:useLocalDpi xmlns:a14="http://schemas.microsoft.com/office/drawing/2010/main" val="0"/>
@@ -2432,18 +3372,7 @@
         </w:numPr>
       </w:pPr>
       <w:r>
-        <w:t>The stationary phase occurs when nutrients levels are low and diatoms no longer reproduce (</w:t>
-      </w:r>
-      <w:proofErr w:type="gramStart"/>
-      <w:r>
-        <w:t>and</w:t>
-      </w:r>
-      <w:proofErr w:type="gramEnd"/>
-      <w:r>
-        <w:t xml:space="preserve"> may even die).  </w:t>
-      </w:r>
-      <w:r>
-        <w:t xml:space="preserve">Which of the transcription factors (HSF, </w:t>
+        <w:t xml:space="preserve">The stationary phase occurs when nutrients levels are low and diatoms no longer reproduce (and may even die).  Which of the transcription factors (HSF, </w:t>
       </w:r>
       <w:proofErr w:type="spellStart"/>
       <w:r>
@@ -2459,16 +3388,7 @@
       </w:r>
       <w:proofErr w:type="spellEnd"/>
       <w:r>
-        <w:t xml:space="preserve">, AP2, E2F) seems to be associated with the genes expressed </w:t>
-      </w:r>
-      <w:r>
-        <w:t>in the stationary phase</w:t>
-      </w:r>
-      <w:r>
-        <w:t>?</w:t>
-      </w:r>
-      <w:r>
-        <w:t xml:space="preserve">  </w:t>
+        <w:t xml:space="preserve">, AP2, E2F) seems to be associated with the genes expressed in the stationary phase?  </w:t>
       </w:r>
       <w:r>
         <w:rPr>
@@ -2491,13 +3411,7 @@
         </w:numPr>
       </w:pPr>
       <w:r>
-        <w:t>Let the simulation run until nutrients are low with the light off.  Based on your answer to letter e</w:t>
-      </w:r>
-      <w:r>
-        <w:t>, is the simulation consistent with the picture?</w:t>
-      </w:r>
-      <w:r>
-        <w:t xml:space="preserve">  </w:t>
+        <w:t xml:space="preserve">Let the simulation run until nutrients are low with the light off.  Based on your answer to letter e, is the simulation consistent with the picture?  </w:t>
       </w:r>
       <w:r>
         <w:rPr>
@@ -2506,10 +3420,7 @@
         <w:t>Yes</w:t>
       </w:r>
     </w:p>
-    <w:p>
-      <w:bookmarkStart w:id="0" w:name="_GoBack"/>
-      <w:bookmarkEnd w:id="0"/>
-    </w:p>
+    <w:p/>
     <w:p/>
     <w:p/>
     <w:p/>
@@ -2522,11 +3433,162 @@
         </w:numPr>
       </w:pPr>
       <w:r>
-        <w:t>All simulations or models have aspects which are consistent with the real world, and aspects which are flawed.  What are some of the flaws with this model?</w:t>
-      </w:r>
+        <w:t xml:space="preserve">All simulations or models have aspects which are consistent with the real world, and aspects which are flawed.  </w:t>
+      </w:r>
+      <w:r>
+        <w:t xml:space="preserve">What are some of the realistic aspects of this model?  </w:t>
+      </w:r>
+      <w:r>
+        <w:t>What are some of the flaws with this model?</w:t>
+      </w:r>
+    </w:p>
+    <w:p/>
+    <w:p/>
+    <w:p>
+      <w:pPr>
+        <w:rPr>
+          <w:color w:val="FF0000"/>
+        </w:rPr>
+      </w:pPr>
+      <w:r>
+        <w:rPr>
+          <w:color w:val="FF0000"/>
+        </w:rPr>
+        <w:t>Realistic aspects:  diatoms would in fact reduce the concentration of CO</w:t>
+      </w:r>
+      <w:r>
+        <w:rPr>
+          <w:color w:val="FF0000"/>
+          <w:vertAlign w:val="subscript"/>
+        </w:rPr>
+        <w:t>2</w:t>
+      </w:r>
+      <w:r>
+        <w:rPr>
+          <w:color w:val="FF0000"/>
+        </w:rPr>
+        <w:t xml:space="preserve"> and of nutrients in a closed system, such as those that students are using to conduct experiments.  The pH of these systems can be seen to decrease as CO</w:t>
+      </w:r>
+      <w:r>
+        <w:rPr>
+          <w:color w:val="FF0000"/>
+          <w:vertAlign w:val="subscript"/>
+        </w:rPr>
+        <w:t>2</w:t>
+      </w:r>
+      <w:r>
+        <w:rPr>
+          <w:color w:val="FF0000"/>
+        </w:rPr>
+        <w:t xml:space="preserve"> is used up.  </w:t>
+      </w:r>
+      <w:r>
+        <w:rPr>
+          <w:color w:val="FF0000"/>
+        </w:rPr>
+        <w:t xml:space="preserve"> Diatoms do in fact reproduce in these conditions.</w:t>
+      </w:r>
+    </w:p>
+    <w:p>
+      <w:pPr>
+        <w:rPr>
+          <w:color w:val="FF0000"/>
+        </w:rPr>
+      </w:pPr>
+      <w:r>
+        <w:rPr>
+          <w:color w:val="FF0000"/>
+        </w:rPr>
+        <w:t xml:space="preserve">There are lots of issues with this model.  It does not </w:t>
+      </w:r>
+      <w:r>
+        <w:rPr>
+          <w:color w:val="FF0000"/>
+        </w:rPr>
+        <w:t xml:space="preserve">take into account real </w:t>
+      </w:r>
+      <w:r>
+        <w:rPr>
+          <w:color w:val="FF0000"/>
+        </w:rPr>
+        <w:t>biological “</w:t>
+      </w:r>
+      <w:r>
+        <w:rPr>
+          <w:color w:val="FF0000"/>
+        </w:rPr>
+        <w:t>rules</w:t>
+      </w:r>
+      <w:r>
+        <w:rPr>
+          <w:color w:val="FF0000"/>
+        </w:rPr>
+        <w:t>”</w:t>
+      </w:r>
+      <w:r>
+        <w:rPr>
+          <w:color w:val="FF0000"/>
+        </w:rPr>
+        <w:t xml:space="preserve"> associated with diatom reproduction.  For example, I don’t know that light or nutrients are actually required for diatom reproduction.  </w:t>
+      </w:r>
+    </w:p>
+    <w:p>
+      <w:pPr>
+        <w:rPr>
+          <w:color w:val="FF0000"/>
+        </w:rPr>
+      </w:pPr>
+      <w:r>
+        <w:rPr>
+          <w:color w:val="FF0000"/>
+        </w:rPr>
+        <w:t xml:space="preserve">The numbers for nutrients are not correlated with anything in the real world (such as </w:t>
+      </w:r>
+      <w:proofErr w:type="spellStart"/>
+      <w:r>
+        <w:rPr>
+          <w:color w:val="FF0000"/>
+        </w:rPr>
+        <w:t>uM</w:t>
+      </w:r>
+      <w:proofErr w:type="spellEnd"/>
+      <w:r>
+        <w:rPr>
+          <w:color w:val="FF0000"/>
+        </w:rPr>
+        <w:t xml:space="preserve"> co</w:t>
+      </w:r>
+      <w:bookmarkStart w:id="0" w:name="_GoBack"/>
+      <w:bookmarkEnd w:id="0"/>
+      <w:r>
+        <w:rPr>
+          <w:color w:val="FF0000"/>
+        </w:rPr>
+        <w:t xml:space="preserve">ncentrations).  </w:t>
+      </w:r>
+    </w:p>
+    <w:p>
+      <w:pPr>
+        <w:rPr>
+          <w:color w:val="FF0000"/>
+        </w:rPr>
+      </w:pPr>
+      <w:r>
+        <w:rPr>
+          <w:color w:val="FF0000"/>
+        </w:rPr>
+        <w:t xml:space="preserve">The transitions between gene expression under low and high nutrient/light conditions are unlikely to be as abrupt/instantaneous as they are in the model.  </w:t>
+      </w:r>
+    </w:p>
+    <w:p>
+      <w:pPr>
+        <w:rPr>
+          <w:color w:val="FF0000"/>
+        </w:rPr>
+      </w:pPr>
     </w:p>
     <w:sectPr>
-      <w:pgSz w:w="12240" w:h="15840"/>
+      <w:pgSz w:w="15840" w:h="12240" w:orient="landscape"/>
       <w:pgMar w:top="1440" w:right="1440" w:bottom="1440" w:left="1440" w:header="720" w:footer="720" w:gutter="0"/>
       <w:cols w:space="720"/>
       <w:docGrid w:linePitch="360"/>
@@ -2731,7 +3793,7 @@
         <w:rFonts w:hint="default"/>
       </w:rPr>
     </w:lvl>
-    <w:lvl w:ilvl="1" w:tplc="04090019" w:tentative="1">
+    <w:lvl w:ilvl="1" w:tplc="04090019">
       <w:start w:val="1"/>
       <w:numFmt w:val="lowerLetter"/>
       <w:lvlText w:val="%2."/>

</xml_diff>